<commit_message>
Melhorias visuais e no textToSpeech
Agora o logo está no lugar certo e adicionei algumas imagens à teoria. O textoToSpeech a opção de pausar quando clicar de novo.
</commit_message>
<xml_diff>
--- a/Documentos/AnotacoesTeoria.docx
+++ b/Documentos/AnotacoesTeoria.docx
@@ -32,7 +32,21 @@
         <w:t>o</w:t>
       </w:r>
       <w:r>
-        <w:t xml:space="preserve"> eixo das abcissas, que corresponde ao valor de x e o eixo das ordenadas que corresponde ao valor de y. </w:t>
+        <w:t xml:space="preserve"> eixo das abcissas, que corresponde</w:t>
+      </w:r>
+      <w:r>
+        <w:t>m</w:t>
+      </w:r>
+      <w:proofErr w:type="gramStart"/>
+      <w:r>
+        <w:t xml:space="preserve"> </w:t>
+      </w:r>
+      <w:r>
+        <w:t xml:space="preserve"> </w:t>
+      </w:r>
+      <w:proofErr w:type="gramEnd"/>
+      <w:r>
+        <w:t xml:space="preserve">ao valor de x e o eixo das ordenadas que corresponde ao valor de y. </w:t>
       </w:r>
     </w:p>
     <w:p>
@@ -52,8 +66,6 @@
       <w:r>
         <w:t>No 3º quadrante x&lt;0 e y&lt;0. No 4º quadrante x &gt; 0 e y &lt; 0</w:t>
       </w:r>
-      <w:bookmarkStart w:id="0" w:name="_GoBack"/>
-      <w:bookmarkEnd w:id="0"/>
     </w:p>
     <w:p>
       <w:pPr>
@@ -249,6 +261,7 @@
       </w:r>
     </w:p>
     <w:p>
+      <w:bookmarkStart w:id="0" w:name="_GoBack"/>
       <w:r>
         <w:t xml:space="preserve">O coeficiente de x (a) também é chamado de coeficiente angular, já que ele define a inclinação da reta no gráfico y = </w:t>
       </w:r>
@@ -280,6 +293,7 @@
         <w:t xml:space="preserve">O termo constante (b) também é chamado de coeficiente linear, o valor dele representa o valor de Y em que a reta intercepta o eixo da ordenadas. </w:t>
       </w:r>
     </w:p>
+    <w:bookmarkEnd w:id="0"/>
     <w:p/>
     <w:sectPr>
       <w:pgSz w:w="11906" w:h="16838"/>

</xml_diff>